<commit_message>
updated with sharpar info
</commit_message>
<xml_diff>
--- a/front-end/public/SheldonFrithResume.docx
+++ b/front-end/public/SheldonFrithResume.docx
@@ -403,469 +403,38 @@
     </w:p>
     <w:p>
       <w:pPr>
-        <w:pStyle w:val="Heading3"/>
-        <w:pBdr>
-          <w:top w:space="0" w:sz="0" w:val="nil"/>
-          <w:left w:space="0" w:sz="0" w:val="nil"/>
-          <w:bottom w:space="0" w:sz="0" w:val="nil"/>
-          <w:right w:space="0" w:sz="0" w:val="nil"/>
-          <w:between w:space="0" w:sz="0" w:val="nil"/>
-        </w:pBdr>
-        <w:shd w:fill="auto" w:val="clear"/>
-        <w:spacing w:after="0" w:before="0" w:lineRule="auto"/>
-        <w:rPr/>
-      </w:pPr>
-      <w:r>
-        <w:rPr>
-          <w:rtl w:val="0"/>
-        </w:rPr>
-      </w:r>
-    </w:p>
-    <w:p>
-      <w:pPr>
-        <w:pBdr>
-          <w:top w:space="0" w:sz="0" w:val="nil"/>
-          <w:left w:space="0" w:sz="0" w:val="nil"/>
-          <w:bottom w:space="0" w:sz="0" w:val="nil"/>
-          <w:right w:space="0" w:sz="0" w:val="nil"/>
-          <w:between w:space="0" w:sz="0" w:val="nil"/>
-        </w:pBdr>
-        <w:shd w:fill="auto" w:val="clear"/>
-        <w:spacing w:after="240" w:before="240" w:lineRule="auto"/>
-        <w:rPr>
-          <w:b w:val="1"/>
-        </w:rPr>
-      </w:pPr>
-      <w:r>
-        <w:rPr>
-          <w:b w:val="1"/>
-          <w:rtl w:val="0"/>
-        </w:rPr>
-        <w:t xml:space="preserve">Front Desk Ltd</w:t>
-      </w:r>
-    </w:p>
-    <w:p>
-      <w:pPr>
-        <w:pBdr>
-          <w:top w:space="0" w:sz="0" w:val="nil"/>
-          <w:left w:space="0" w:sz="0" w:val="nil"/>
-          <w:bottom w:space="0" w:sz="0" w:val="nil"/>
-          <w:right w:space="0" w:sz="0" w:val="nil"/>
-          <w:between w:space="0" w:sz="0" w:val="nil"/>
-        </w:pBdr>
-        <w:shd w:fill="auto" w:val="clear"/>
-        <w:rPr/>
-      </w:pPr>
-      <w:r>
-        <w:rPr>
-          <w:rtl w:val="0"/>
-        </w:rPr>
-        <w:t xml:space="preserve">Construction</w:t>
-      </w:r>
-    </w:p>
-    <w:p>
-      <w:pPr>
-        <w:pBdr>
-          <w:top w:space="0" w:sz="0" w:val="nil"/>
-          <w:left w:space="0" w:sz="0" w:val="nil"/>
-          <w:bottom w:space="0" w:sz="0" w:val="nil"/>
-          <w:right w:space="0" w:sz="0" w:val="nil"/>
-          <w:between w:space="0" w:sz="0" w:val="nil"/>
-        </w:pBdr>
-        <w:shd w:fill="auto" w:val="clear"/>
-        <w:rPr/>
-      </w:pPr>
-      <w:r>
-        <w:rPr>
-          <w:rtl w:val="0"/>
-        </w:rPr>
-        <w:t xml:space="preserve">Caledon ON, May 2019-Aug 2020</w:t>
-      </w:r>
-    </w:p>
-    <w:p>
-      <w:pPr>
-        <w:pStyle w:val="Heading3"/>
-        <w:pBdr>
-          <w:top w:space="0" w:sz="0" w:val="nil"/>
-          <w:left w:space="0" w:sz="0" w:val="nil"/>
-          <w:bottom w:space="0" w:sz="0" w:val="nil"/>
-          <w:right w:space="0" w:sz="0" w:val="nil"/>
-          <w:between w:space="0" w:sz="0" w:val="nil"/>
-        </w:pBdr>
-        <w:shd w:fill="auto" w:val="clear"/>
-        <w:spacing w:after="0" w:before="0" w:lineRule="auto"/>
-        <w:rPr/>
-      </w:pPr>
-      <w:r>
-        <w:rPr>
-          <w:rtl w:val="0"/>
-        </w:rPr>
-      </w:r>
-    </w:p>
-    <w:p>
-      <w:pPr>
-        <w:pBdr>
-          <w:top w:space="0" w:sz="0" w:val="nil"/>
-          <w:left w:space="0" w:sz="0" w:val="nil"/>
-          <w:bottom w:space="0" w:sz="0" w:val="nil"/>
-          <w:right w:space="0" w:sz="0" w:val="nil"/>
-          <w:between w:space="0" w:sz="0" w:val="nil"/>
-        </w:pBdr>
-        <w:shd w:fill="auto" w:val="clear"/>
-        <w:spacing w:after="240" w:before="240" w:lineRule="auto"/>
-        <w:rPr>
-          <w:b w:val="1"/>
-        </w:rPr>
-      </w:pPr>
-      <w:r>
-        <w:rPr>
-          <w:b w:val="1"/>
-          <w:rtl w:val="0"/>
-        </w:rPr>
-        <w:t xml:space="preserve">Fazenda Meats</w:t>
-      </w:r>
-    </w:p>
-    <w:p>
-      <w:pPr>
-        <w:pBdr>
-          <w:top w:space="0" w:sz="0" w:val="nil"/>
-          <w:left w:space="0" w:sz="0" w:val="nil"/>
-          <w:bottom w:space="0" w:sz="0" w:val="nil"/>
-          <w:right w:space="0" w:sz="0" w:val="nil"/>
-          <w:between w:space="0" w:sz="0" w:val="nil"/>
-        </w:pBdr>
-        <w:shd w:fill="auto" w:val="clear"/>
-        <w:rPr/>
-      </w:pPr>
-      <w:r>
-        <w:rPr>
-          <w:rtl w:val="0"/>
-        </w:rPr>
-        <w:t xml:space="preserve">Self-Employed Organic Goat Farmer</w:t>
-      </w:r>
-    </w:p>
-    <w:p>
-      <w:pPr>
-        <w:pBdr>
-          <w:top w:space="0" w:sz="0" w:val="nil"/>
-          <w:left w:space="0" w:sz="0" w:val="nil"/>
-          <w:bottom w:space="0" w:sz="0" w:val="nil"/>
-          <w:right w:space="0" w:sz="0" w:val="nil"/>
-          <w:between w:space="0" w:sz="0" w:val="nil"/>
-        </w:pBdr>
-        <w:shd w:fill="auto" w:val="clear"/>
-        <w:rPr/>
-      </w:pPr>
-      <w:r>
-        <w:rPr>
-          <w:rtl w:val="0"/>
-        </w:rPr>
-        <w:t xml:space="preserve">Caledon ON, 2020</w:t>
-      </w:r>
-    </w:p>
-    <w:p>
-      <w:pPr>
-        <w:pStyle w:val="Heading3"/>
-        <w:pBdr>
-          <w:top w:space="0" w:sz="0" w:val="nil"/>
-          <w:left w:space="0" w:sz="0" w:val="nil"/>
-          <w:bottom w:space="0" w:sz="0" w:val="nil"/>
-          <w:right w:space="0" w:sz="0" w:val="nil"/>
-          <w:between w:space="0" w:sz="0" w:val="nil"/>
-        </w:pBdr>
-        <w:shd w:fill="auto" w:val="clear"/>
-        <w:spacing w:after="0" w:before="0" w:lineRule="auto"/>
-        <w:rPr/>
-      </w:pPr>
-      <w:r>
-        <w:rPr>
-          <w:rtl w:val="0"/>
-        </w:rPr>
-      </w:r>
-    </w:p>
-    <w:p>
-      <w:pPr>
-        <w:pBdr>
-          <w:top w:space="0" w:sz="0" w:val="nil"/>
-          <w:left w:space="0" w:sz="0" w:val="nil"/>
-          <w:bottom w:space="0" w:sz="0" w:val="nil"/>
-          <w:right w:space="0" w:sz="0" w:val="nil"/>
-          <w:between w:space="0" w:sz="0" w:val="nil"/>
-        </w:pBdr>
-        <w:shd w:fill="auto" w:val="clear"/>
-        <w:spacing w:after="240" w:before="240" w:lineRule="auto"/>
-        <w:rPr>
-          <w:b w:val="1"/>
-        </w:rPr>
-      </w:pPr>
-      <w:r>
-        <w:rPr>
-          <w:b w:val="1"/>
-          <w:rtl w:val="0"/>
-        </w:rPr>
-        <w:t xml:space="preserve">Wandering Farm</w:t>
-      </w:r>
-    </w:p>
-    <w:p>
-      <w:pPr>
-        <w:pBdr>
-          <w:top w:space="0" w:sz="0" w:val="nil"/>
-          <w:left w:space="0" w:sz="0" w:val="nil"/>
-          <w:bottom w:space="0" w:sz="0" w:val="nil"/>
-          <w:right w:space="0" w:sz="0" w:val="nil"/>
-          <w:between w:space="0" w:sz="0" w:val="nil"/>
-        </w:pBdr>
-        <w:shd w:fill="auto" w:val="clear"/>
-        <w:rPr/>
-      </w:pPr>
-      <w:r>
-        <w:rPr>
-          <w:rtl w:val="0"/>
-        </w:rPr>
-        <w:t xml:space="preserve">Self-Employed Organic Veggie Farmer</w:t>
-      </w:r>
-    </w:p>
-    <w:p>
-      <w:pPr>
-        <w:pBdr>
-          <w:top w:space="0" w:sz="0" w:val="nil"/>
-          <w:left w:space="0" w:sz="0" w:val="nil"/>
-          <w:bottom w:space="0" w:sz="0" w:val="nil"/>
-          <w:right w:space="0" w:sz="0" w:val="nil"/>
-          <w:between w:space="0" w:sz="0" w:val="nil"/>
-        </w:pBdr>
-        <w:shd w:fill="auto" w:val="clear"/>
-        <w:rPr/>
-      </w:pPr>
-      <w:r>
-        <w:rPr>
-          <w:rtl w:val="0"/>
-        </w:rPr>
-        <w:t xml:space="preserve">Caledon ON, 2019</w:t>
-      </w:r>
-    </w:p>
-    <w:p>
-      <w:pPr>
-        <w:pStyle w:val="Heading3"/>
-        <w:pBdr>
-          <w:top w:space="0" w:sz="0" w:val="nil"/>
-          <w:left w:space="0" w:sz="0" w:val="nil"/>
-          <w:bottom w:space="0" w:sz="0" w:val="nil"/>
-          <w:right w:space="0" w:sz="0" w:val="nil"/>
-          <w:between w:space="0" w:sz="0" w:val="nil"/>
-        </w:pBdr>
-        <w:shd w:fill="auto" w:val="clear"/>
-        <w:spacing w:after="0" w:before="0" w:lineRule="auto"/>
-        <w:rPr/>
-      </w:pPr>
-      <w:r>
-        <w:rPr>
-          <w:rtl w:val="0"/>
-        </w:rPr>
-      </w:r>
-    </w:p>
-    <w:p>
-      <w:pPr>
-        <w:pBdr>
-          <w:top w:space="0" w:sz="0" w:val="nil"/>
-          <w:left w:space="0" w:sz="0" w:val="nil"/>
-          <w:bottom w:space="0" w:sz="0" w:val="nil"/>
-          <w:right w:space="0" w:sz="0" w:val="nil"/>
-          <w:between w:space="0" w:sz="0" w:val="nil"/>
-        </w:pBdr>
-        <w:shd w:fill="auto" w:val="clear"/>
-        <w:spacing w:after="240" w:before="240" w:lineRule="auto"/>
-        <w:rPr>
-          <w:b w:val="1"/>
-        </w:rPr>
-      </w:pPr>
-      <w:r>
-        <w:rPr>
-          <w:b w:val="1"/>
-          <w:rtl w:val="0"/>
-        </w:rPr>
-        <w:t xml:space="preserve">Buffalo Air Express</w:t>
-      </w:r>
-    </w:p>
-    <w:p>
-      <w:pPr>
-        <w:pBdr>
-          <w:top w:space="0" w:sz="0" w:val="nil"/>
-          <w:left w:space="0" w:sz="0" w:val="nil"/>
-          <w:bottom w:space="0" w:sz="0" w:val="nil"/>
-          <w:right w:space="0" w:sz="0" w:val="nil"/>
-          <w:between w:space="0" w:sz="0" w:val="nil"/>
-        </w:pBdr>
-        <w:shd w:fill="auto" w:val="clear"/>
-        <w:rPr/>
-      </w:pPr>
-      <w:r>
-        <w:rPr>
-          <w:rtl w:val="0"/>
-        </w:rPr>
-        <w:t xml:space="preserve">Airplane Loading and Express Deliveries</w:t>
-      </w:r>
-    </w:p>
-    <w:p>
-      <w:pPr>
-        <w:pBdr>
-          <w:top w:space="0" w:sz="0" w:val="nil"/>
-          <w:left w:space="0" w:sz="0" w:val="nil"/>
-          <w:bottom w:space="0" w:sz="0" w:val="nil"/>
-          <w:right w:space="0" w:sz="0" w:val="nil"/>
-          <w:between w:space="0" w:sz="0" w:val="nil"/>
-        </w:pBdr>
-        <w:shd w:fill="auto" w:val="clear"/>
-        <w:rPr/>
-      </w:pPr>
-      <w:r>
-        <w:rPr>
-          <w:rtl w:val="0"/>
-        </w:rPr>
-        <w:t xml:space="preserve">Hay River NWT, Sep 2018 - April 2019</w:t>
-      </w:r>
-    </w:p>
-    <w:p>
-      <w:pPr>
-        <w:pStyle w:val="Heading3"/>
-        <w:pBdr>
-          <w:top w:space="0" w:sz="0" w:val="nil"/>
-          <w:left w:space="0" w:sz="0" w:val="nil"/>
-          <w:bottom w:space="0" w:sz="0" w:val="nil"/>
-          <w:right w:space="0" w:sz="0" w:val="nil"/>
-          <w:between w:space="0" w:sz="0" w:val="nil"/>
-        </w:pBdr>
-        <w:shd w:fill="auto" w:val="clear"/>
-        <w:spacing w:after="0" w:before="0" w:lineRule="auto"/>
-        <w:rPr/>
-      </w:pPr>
-      <w:r>
-        <w:rPr>
-          <w:rtl w:val="0"/>
-        </w:rPr>
-      </w:r>
-    </w:p>
-    <w:p>
-      <w:pPr>
-        <w:pBdr>
-          <w:top w:space="0" w:sz="0" w:val="nil"/>
-          <w:left w:space="0" w:sz="0" w:val="nil"/>
-          <w:bottom w:space="0" w:sz="0" w:val="nil"/>
-          <w:right w:space="0" w:sz="0" w:val="nil"/>
-          <w:between w:space="0" w:sz="0" w:val="nil"/>
-        </w:pBdr>
-        <w:shd w:fill="auto" w:val="clear"/>
-        <w:spacing w:after="240" w:before="240" w:lineRule="auto"/>
-        <w:rPr>
-          <w:b w:val="1"/>
-        </w:rPr>
-      </w:pPr>
-      <w:r>
-        <w:rPr>
-          <w:b w:val="1"/>
-          <w:rtl w:val="0"/>
-        </w:rPr>
-        <w:t xml:space="preserve">Northern Farm Training Institute</w:t>
-      </w:r>
-    </w:p>
-    <w:p>
-      <w:pPr>
-        <w:pBdr>
-          <w:top w:space="0" w:sz="0" w:val="nil"/>
-          <w:left w:space="0" w:sz="0" w:val="nil"/>
-          <w:bottom w:space="0" w:sz="0" w:val="nil"/>
-          <w:right w:space="0" w:sz="0" w:val="nil"/>
-          <w:between w:space="0" w:sz="0" w:val="nil"/>
-        </w:pBdr>
-        <w:shd w:fill="auto" w:val="clear"/>
-        <w:rPr/>
-      </w:pPr>
-      <w:r>
-        <w:rPr>
-          <w:rtl w:val="0"/>
-        </w:rPr>
-        <w:t xml:space="preserve">Livestock Manager and Educator</w:t>
-      </w:r>
-    </w:p>
-    <w:p>
-      <w:pPr>
-        <w:pBdr>
-          <w:top w:space="0" w:sz="0" w:val="nil"/>
-          <w:left w:space="0" w:sz="0" w:val="nil"/>
-          <w:bottom w:space="0" w:sz="0" w:val="nil"/>
-          <w:right w:space="0" w:sz="0" w:val="nil"/>
-          <w:between w:space="0" w:sz="0" w:val="nil"/>
-        </w:pBdr>
-        <w:shd w:fill="auto" w:val="clear"/>
-        <w:rPr/>
-      </w:pPr>
-      <w:r>
-        <w:rPr>
-          <w:rtl w:val="0"/>
-        </w:rPr>
-        <w:t xml:space="preserve">Hay River NWT, May 2016 - Oct 2017</w:t>
-      </w:r>
-    </w:p>
-    <w:p>
-      <w:pPr>
         <w:pStyle w:val="Heading4"/>
-        <w:pBdr>
-          <w:top w:space="0" w:sz="0" w:val="nil"/>
-          <w:left w:space="0" w:sz="0" w:val="nil"/>
-          <w:bottom w:space="0" w:sz="0" w:val="nil"/>
-          <w:right w:space="0" w:sz="0" w:val="nil"/>
-          <w:between w:space="0" w:sz="0" w:val="nil"/>
-        </w:pBdr>
-        <w:shd w:fill="auto" w:val="clear"/>
-        <w:spacing w:after="0" w:before="0" w:lineRule="auto"/>
-        <w:rPr/>
-      </w:pPr>
-      <w:r>
-        <w:rPr>
-          <w:rtl w:val="0"/>
-        </w:rPr>
-      </w:r>
-    </w:p>
-    <w:p>
-      <w:pPr>
-        <w:pBdr>
-          <w:top w:space="0" w:sz="0" w:val="nil"/>
-          <w:left w:space="0" w:sz="0" w:val="nil"/>
-          <w:bottom w:space="0" w:sz="0" w:val="nil"/>
-          <w:right w:space="0" w:sz="0" w:val="nil"/>
-          <w:between w:space="0" w:sz="0" w:val="nil"/>
-        </w:pBdr>
-        <w:shd w:fill="auto" w:val="clear"/>
-        <w:spacing w:after="255" w:before="255" w:lineRule="auto"/>
-        <w:rPr>
-          <w:b w:val="1"/>
-        </w:rPr>
-      </w:pPr>
-      <w:r>
-        <w:rPr>
-          <w:b w:val="1"/>
-          <w:rtl w:val="0"/>
-        </w:rPr>
-        <w:t xml:space="preserve">Book, Blog, and Wordpress Sites</w:t>
-      </w:r>
-    </w:p>
-    <w:p>
-      <w:pPr>
-        <w:pBdr>
-          <w:top w:space="0" w:sz="0" w:val="nil"/>
-          <w:left w:space="0" w:sz="0" w:val="nil"/>
-          <w:bottom w:space="0" w:sz="0" w:val="nil"/>
-          <w:right w:space="0" w:sz="0" w:val="nil"/>
-          <w:between w:space="0" w:sz="0" w:val="nil"/>
-        </w:pBdr>
-        <w:shd w:fill="auto" w:val="clear"/>
-        <w:rPr/>
-      </w:pPr>
-      <w:r>
-        <w:rPr>
-          <w:rtl w:val="0"/>
-        </w:rPr>
-        <w:t xml:space="preserve">2015 - present</w:t>
+        <w:rPr/>
+      </w:pPr>
+      <w:bookmarkStart w:colFirst="0" w:colLast="0" w:name="_rvsdfoumi2b9" w:id="3"/>
+      <w:bookmarkEnd w:id="3"/>
+      <w:r>
+        <w:rPr>
+          <w:rtl w:val="0"/>
+        </w:rPr>
+        <w:t xml:space="preserve">Sharp AR </w:t>
+      </w:r>
+    </w:p>
+    <w:p>
+      <w:pPr>
+        <w:rPr/>
+      </w:pPr>
+      <w:r>
+        <w:rPr>
+          <w:rtl w:val="0"/>
+        </w:rPr>
+        <w:t xml:space="preserve">Full Stack Web Developer</w:t>
+      </w:r>
+    </w:p>
+    <w:p>
+      <w:pPr>
+        <w:rPr/>
+      </w:pPr>
+      <w:r>
+        <w:rPr>
+          <w:rtl w:val="0"/>
+        </w:rPr>
+        <w:t xml:space="preserve">GTA ON, Sept 2020 - Present</w:t>
       </w:r>
     </w:p>
     <w:p>
@@ -874,21 +443,16 @@
           <w:ilvl w:val="0"/>
           <w:numId w:val="1"/>
         </w:numPr>
-        <w:pBdr>
-          <w:top w:space="0" w:sz="0" w:val="nil"/>
-          <w:left w:space="0" w:sz="0" w:val="nil"/>
-          <w:bottom w:space="0" w:sz="0" w:val="nil"/>
-          <w:right w:space="0" w:sz="0" w:val="nil"/>
-          <w:between w:space="0" w:sz="0" w:val="nil"/>
-        </w:pBdr>
-        <w:shd w:fill="auto" w:val="clear"/>
-        <w:ind w:left="600" w:hanging="360"/>
-      </w:pPr>
-      <w:r>
-        <w:rPr>
-          <w:rtl w:val="0"/>
-        </w:rPr>
-        <w:t xml:space="preserve">Author of chapter in peer reviewed book, 'Green Meat?', published by McGill University</w:t>
+        <w:ind w:left="720" w:hanging="360"/>
+        <w:rPr>
+          <w:u w:val="none"/>
+        </w:rPr>
+      </w:pPr>
+      <w:r>
+        <w:rPr>
+          <w:rtl w:val="0"/>
+        </w:rPr>
+        <w:t xml:space="preserve">Implemented analytics tracking, from scratch, to provide clients with online-store conversion rates and Augmented Reality usage of their customers, with a dashboard for clients and admins to view the analytics data.</w:t>
       </w:r>
     </w:p>
     <w:p>
@@ -896,6 +460,494 @@
         <w:numPr>
           <w:ilvl w:val="0"/>
           <w:numId w:val="1"/>
+        </w:numPr>
+        <w:ind w:left="720" w:hanging="360"/>
+        <w:rPr>
+          <w:u w:val="none"/>
+        </w:rPr>
+      </w:pPr>
+      <w:r>
+        <w:rPr>
+          <w:rtl w:val="0"/>
+        </w:rPr>
+        <w:t xml:space="preserve">Constructed basic backed architecture and devops for the company, including an admin dashboard, version control, database and database management, backups, IP protection, servers, serverless-functions, readme’s for future devs, and more.</w:t>
+      </w:r>
+    </w:p>
+    <w:p>
+      <w:pPr>
+        <w:pBdr>
+          <w:top w:space="0" w:sz="0" w:val="nil"/>
+          <w:left w:space="0" w:sz="0" w:val="nil"/>
+          <w:bottom w:space="0" w:sz="0" w:val="nil"/>
+          <w:right w:space="0" w:sz="0" w:val="nil"/>
+          <w:between w:space="0" w:sz="0" w:val="nil"/>
+        </w:pBdr>
+        <w:shd w:fill="auto" w:val="clear"/>
+        <w:spacing w:after="240" w:before="240" w:lineRule="auto"/>
+        <w:rPr>
+          <w:b w:val="1"/>
+        </w:rPr>
+      </w:pPr>
+      <w:r>
+        <w:rPr>
+          <w:b w:val="1"/>
+          <w:rtl w:val="0"/>
+        </w:rPr>
+        <w:t xml:space="preserve">Front Desk Ltd</w:t>
+      </w:r>
+    </w:p>
+    <w:p>
+      <w:pPr>
+        <w:pBdr>
+          <w:top w:space="0" w:sz="0" w:val="nil"/>
+          <w:left w:space="0" w:sz="0" w:val="nil"/>
+          <w:bottom w:space="0" w:sz="0" w:val="nil"/>
+          <w:right w:space="0" w:sz="0" w:val="nil"/>
+          <w:between w:space="0" w:sz="0" w:val="nil"/>
+        </w:pBdr>
+        <w:shd w:fill="auto" w:val="clear"/>
+        <w:rPr/>
+      </w:pPr>
+      <w:r>
+        <w:rPr>
+          <w:rtl w:val="0"/>
+        </w:rPr>
+        <w:t xml:space="preserve">Construction</w:t>
+      </w:r>
+    </w:p>
+    <w:p>
+      <w:pPr>
+        <w:pBdr>
+          <w:top w:space="0" w:sz="0" w:val="nil"/>
+          <w:left w:space="0" w:sz="0" w:val="nil"/>
+          <w:bottom w:space="0" w:sz="0" w:val="nil"/>
+          <w:right w:space="0" w:sz="0" w:val="nil"/>
+          <w:between w:space="0" w:sz="0" w:val="nil"/>
+        </w:pBdr>
+        <w:shd w:fill="auto" w:val="clear"/>
+        <w:rPr/>
+      </w:pPr>
+      <w:r>
+        <w:rPr>
+          <w:rtl w:val="0"/>
+        </w:rPr>
+        <w:t xml:space="preserve">Caledon ON, May 2019-Aug 2020</w:t>
+      </w:r>
+    </w:p>
+    <w:p>
+      <w:pPr>
+        <w:pStyle w:val="Heading3"/>
+        <w:pBdr>
+          <w:top w:space="0" w:sz="0" w:val="nil"/>
+          <w:left w:space="0" w:sz="0" w:val="nil"/>
+          <w:bottom w:space="0" w:sz="0" w:val="nil"/>
+          <w:right w:space="0" w:sz="0" w:val="nil"/>
+          <w:between w:space="0" w:sz="0" w:val="nil"/>
+        </w:pBdr>
+        <w:shd w:fill="auto" w:val="clear"/>
+        <w:spacing w:after="0" w:before="0" w:lineRule="auto"/>
+        <w:rPr/>
+      </w:pPr>
+      <w:r>
+        <w:rPr>
+          <w:rtl w:val="0"/>
+        </w:rPr>
+      </w:r>
+    </w:p>
+    <w:p>
+      <w:pPr>
+        <w:pBdr>
+          <w:top w:space="0" w:sz="0" w:val="nil"/>
+          <w:left w:space="0" w:sz="0" w:val="nil"/>
+          <w:bottom w:space="0" w:sz="0" w:val="nil"/>
+          <w:right w:space="0" w:sz="0" w:val="nil"/>
+          <w:between w:space="0" w:sz="0" w:val="nil"/>
+        </w:pBdr>
+        <w:shd w:fill="auto" w:val="clear"/>
+        <w:spacing w:after="240" w:before="240" w:lineRule="auto"/>
+        <w:rPr>
+          <w:b w:val="1"/>
+        </w:rPr>
+      </w:pPr>
+      <w:r>
+        <w:rPr>
+          <w:b w:val="1"/>
+          <w:rtl w:val="0"/>
+        </w:rPr>
+        <w:t xml:space="preserve">Fazenda Meats</w:t>
+      </w:r>
+    </w:p>
+    <w:p>
+      <w:pPr>
+        <w:pBdr>
+          <w:top w:space="0" w:sz="0" w:val="nil"/>
+          <w:left w:space="0" w:sz="0" w:val="nil"/>
+          <w:bottom w:space="0" w:sz="0" w:val="nil"/>
+          <w:right w:space="0" w:sz="0" w:val="nil"/>
+          <w:between w:space="0" w:sz="0" w:val="nil"/>
+        </w:pBdr>
+        <w:shd w:fill="auto" w:val="clear"/>
+        <w:rPr/>
+      </w:pPr>
+      <w:r>
+        <w:rPr>
+          <w:rtl w:val="0"/>
+        </w:rPr>
+        <w:t xml:space="preserve">Self-Employed Organic Goat Farmer</w:t>
+      </w:r>
+    </w:p>
+    <w:p>
+      <w:pPr>
+        <w:pBdr>
+          <w:top w:space="0" w:sz="0" w:val="nil"/>
+          <w:left w:space="0" w:sz="0" w:val="nil"/>
+          <w:bottom w:space="0" w:sz="0" w:val="nil"/>
+          <w:right w:space="0" w:sz="0" w:val="nil"/>
+          <w:between w:space="0" w:sz="0" w:val="nil"/>
+        </w:pBdr>
+        <w:shd w:fill="auto" w:val="clear"/>
+        <w:rPr/>
+      </w:pPr>
+      <w:r>
+        <w:rPr>
+          <w:rtl w:val="0"/>
+        </w:rPr>
+        <w:t xml:space="preserve">Caledon ON, 2020</w:t>
+      </w:r>
+    </w:p>
+    <w:p>
+      <w:pPr>
+        <w:pStyle w:val="Heading3"/>
+        <w:pBdr>
+          <w:top w:space="0" w:sz="0" w:val="nil"/>
+          <w:left w:space="0" w:sz="0" w:val="nil"/>
+          <w:bottom w:space="0" w:sz="0" w:val="nil"/>
+          <w:right w:space="0" w:sz="0" w:val="nil"/>
+          <w:between w:space="0" w:sz="0" w:val="nil"/>
+        </w:pBdr>
+        <w:shd w:fill="auto" w:val="clear"/>
+        <w:spacing w:after="0" w:before="0" w:lineRule="auto"/>
+        <w:rPr/>
+      </w:pPr>
+      <w:r>
+        <w:rPr>
+          <w:rtl w:val="0"/>
+        </w:rPr>
+      </w:r>
+    </w:p>
+    <w:p>
+      <w:pPr>
+        <w:pBdr>
+          <w:top w:space="0" w:sz="0" w:val="nil"/>
+          <w:left w:space="0" w:sz="0" w:val="nil"/>
+          <w:bottom w:space="0" w:sz="0" w:val="nil"/>
+          <w:right w:space="0" w:sz="0" w:val="nil"/>
+          <w:between w:space="0" w:sz="0" w:val="nil"/>
+        </w:pBdr>
+        <w:shd w:fill="auto" w:val="clear"/>
+        <w:spacing w:after="240" w:before="240" w:lineRule="auto"/>
+        <w:rPr>
+          <w:b w:val="1"/>
+        </w:rPr>
+      </w:pPr>
+      <w:r>
+        <w:rPr>
+          <w:b w:val="1"/>
+          <w:rtl w:val="0"/>
+        </w:rPr>
+        <w:t xml:space="preserve">Wandering Farm</w:t>
+      </w:r>
+    </w:p>
+    <w:p>
+      <w:pPr>
+        <w:pBdr>
+          <w:top w:space="0" w:sz="0" w:val="nil"/>
+          <w:left w:space="0" w:sz="0" w:val="nil"/>
+          <w:bottom w:space="0" w:sz="0" w:val="nil"/>
+          <w:right w:space="0" w:sz="0" w:val="nil"/>
+          <w:between w:space="0" w:sz="0" w:val="nil"/>
+        </w:pBdr>
+        <w:shd w:fill="auto" w:val="clear"/>
+        <w:rPr/>
+      </w:pPr>
+      <w:r>
+        <w:rPr>
+          <w:rtl w:val="0"/>
+        </w:rPr>
+        <w:t xml:space="preserve">Self-Employed Organic Veggie Farmer</w:t>
+      </w:r>
+    </w:p>
+    <w:p>
+      <w:pPr>
+        <w:pBdr>
+          <w:top w:space="0" w:sz="0" w:val="nil"/>
+          <w:left w:space="0" w:sz="0" w:val="nil"/>
+          <w:bottom w:space="0" w:sz="0" w:val="nil"/>
+          <w:right w:space="0" w:sz="0" w:val="nil"/>
+          <w:between w:space="0" w:sz="0" w:val="nil"/>
+        </w:pBdr>
+        <w:shd w:fill="auto" w:val="clear"/>
+        <w:rPr/>
+      </w:pPr>
+      <w:r>
+        <w:rPr>
+          <w:rtl w:val="0"/>
+        </w:rPr>
+        <w:t xml:space="preserve">Caledon ON, 2019</w:t>
+      </w:r>
+    </w:p>
+    <w:p>
+      <w:pPr>
+        <w:pStyle w:val="Heading3"/>
+        <w:pBdr>
+          <w:top w:space="0" w:sz="0" w:val="nil"/>
+          <w:left w:space="0" w:sz="0" w:val="nil"/>
+          <w:bottom w:space="0" w:sz="0" w:val="nil"/>
+          <w:right w:space="0" w:sz="0" w:val="nil"/>
+          <w:between w:space="0" w:sz="0" w:val="nil"/>
+        </w:pBdr>
+        <w:shd w:fill="auto" w:val="clear"/>
+        <w:spacing w:after="0" w:before="0" w:lineRule="auto"/>
+        <w:rPr/>
+      </w:pPr>
+      <w:r>
+        <w:rPr>
+          <w:rtl w:val="0"/>
+        </w:rPr>
+      </w:r>
+    </w:p>
+    <w:p>
+      <w:pPr>
+        <w:pBdr>
+          <w:top w:space="0" w:sz="0" w:val="nil"/>
+          <w:left w:space="0" w:sz="0" w:val="nil"/>
+          <w:bottom w:space="0" w:sz="0" w:val="nil"/>
+          <w:right w:space="0" w:sz="0" w:val="nil"/>
+          <w:between w:space="0" w:sz="0" w:val="nil"/>
+        </w:pBdr>
+        <w:shd w:fill="auto" w:val="clear"/>
+        <w:spacing w:after="240" w:before="240" w:lineRule="auto"/>
+        <w:rPr>
+          <w:b w:val="1"/>
+        </w:rPr>
+      </w:pPr>
+      <w:r>
+        <w:rPr>
+          <w:b w:val="1"/>
+          <w:rtl w:val="0"/>
+        </w:rPr>
+        <w:t xml:space="preserve">Buffalo Air Express</w:t>
+      </w:r>
+    </w:p>
+    <w:p>
+      <w:pPr>
+        <w:pBdr>
+          <w:top w:space="0" w:sz="0" w:val="nil"/>
+          <w:left w:space="0" w:sz="0" w:val="nil"/>
+          <w:bottom w:space="0" w:sz="0" w:val="nil"/>
+          <w:right w:space="0" w:sz="0" w:val="nil"/>
+          <w:between w:space="0" w:sz="0" w:val="nil"/>
+        </w:pBdr>
+        <w:shd w:fill="auto" w:val="clear"/>
+        <w:rPr/>
+      </w:pPr>
+      <w:r>
+        <w:rPr>
+          <w:rtl w:val="0"/>
+        </w:rPr>
+        <w:t xml:space="preserve">Airplane Loading and Express Deliveries</w:t>
+      </w:r>
+    </w:p>
+    <w:p>
+      <w:pPr>
+        <w:pBdr>
+          <w:top w:space="0" w:sz="0" w:val="nil"/>
+          <w:left w:space="0" w:sz="0" w:val="nil"/>
+          <w:bottom w:space="0" w:sz="0" w:val="nil"/>
+          <w:right w:space="0" w:sz="0" w:val="nil"/>
+          <w:between w:space="0" w:sz="0" w:val="nil"/>
+        </w:pBdr>
+        <w:shd w:fill="auto" w:val="clear"/>
+        <w:rPr/>
+      </w:pPr>
+      <w:r>
+        <w:rPr>
+          <w:rtl w:val="0"/>
+        </w:rPr>
+        <w:t xml:space="preserve">Hay River NWT, Sep 2018 - April 2019</w:t>
+      </w:r>
+    </w:p>
+    <w:p>
+      <w:pPr>
+        <w:pStyle w:val="Heading3"/>
+        <w:pBdr>
+          <w:top w:space="0" w:sz="0" w:val="nil"/>
+          <w:left w:space="0" w:sz="0" w:val="nil"/>
+          <w:bottom w:space="0" w:sz="0" w:val="nil"/>
+          <w:right w:space="0" w:sz="0" w:val="nil"/>
+          <w:between w:space="0" w:sz="0" w:val="nil"/>
+        </w:pBdr>
+        <w:shd w:fill="auto" w:val="clear"/>
+        <w:spacing w:after="0" w:before="0" w:lineRule="auto"/>
+        <w:rPr/>
+      </w:pPr>
+      <w:r>
+        <w:rPr>
+          <w:rtl w:val="0"/>
+        </w:rPr>
+      </w:r>
+    </w:p>
+    <w:p>
+      <w:pPr>
+        <w:pBdr>
+          <w:top w:space="0" w:sz="0" w:val="nil"/>
+          <w:left w:space="0" w:sz="0" w:val="nil"/>
+          <w:bottom w:space="0" w:sz="0" w:val="nil"/>
+          <w:right w:space="0" w:sz="0" w:val="nil"/>
+          <w:between w:space="0" w:sz="0" w:val="nil"/>
+        </w:pBdr>
+        <w:shd w:fill="auto" w:val="clear"/>
+        <w:spacing w:after="240" w:before="240" w:lineRule="auto"/>
+        <w:rPr>
+          <w:b w:val="1"/>
+        </w:rPr>
+      </w:pPr>
+      <w:r>
+        <w:rPr>
+          <w:b w:val="1"/>
+          <w:rtl w:val="0"/>
+        </w:rPr>
+        <w:t xml:space="preserve">Northern Farm Training Institute</w:t>
+      </w:r>
+    </w:p>
+    <w:p>
+      <w:pPr>
+        <w:pBdr>
+          <w:top w:space="0" w:sz="0" w:val="nil"/>
+          <w:left w:space="0" w:sz="0" w:val="nil"/>
+          <w:bottom w:space="0" w:sz="0" w:val="nil"/>
+          <w:right w:space="0" w:sz="0" w:val="nil"/>
+          <w:between w:space="0" w:sz="0" w:val="nil"/>
+        </w:pBdr>
+        <w:shd w:fill="auto" w:val="clear"/>
+        <w:rPr/>
+      </w:pPr>
+      <w:r>
+        <w:rPr>
+          <w:rtl w:val="0"/>
+        </w:rPr>
+        <w:t xml:space="preserve">Livestock Manager and Educator</w:t>
+      </w:r>
+    </w:p>
+    <w:p>
+      <w:pPr>
+        <w:pBdr>
+          <w:top w:space="0" w:sz="0" w:val="nil"/>
+          <w:left w:space="0" w:sz="0" w:val="nil"/>
+          <w:bottom w:space="0" w:sz="0" w:val="nil"/>
+          <w:right w:space="0" w:sz="0" w:val="nil"/>
+          <w:between w:space="0" w:sz="0" w:val="nil"/>
+        </w:pBdr>
+        <w:shd w:fill="auto" w:val="clear"/>
+        <w:rPr/>
+      </w:pPr>
+      <w:r>
+        <w:rPr>
+          <w:rtl w:val="0"/>
+        </w:rPr>
+        <w:t xml:space="preserve">Hay River NWT, May 2016 - Oct 2017</w:t>
+      </w:r>
+    </w:p>
+    <w:p>
+      <w:pPr>
+        <w:pStyle w:val="Heading4"/>
+        <w:pBdr>
+          <w:top w:space="0" w:sz="0" w:val="nil"/>
+          <w:left w:space="0" w:sz="0" w:val="nil"/>
+          <w:bottom w:space="0" w:sz="0" w:val="nil"/>
+          <w:right w:space="0" w:sz="0" w:val="nil"/>
+          <w:between w:space="0" w:sz="0" w:val="nil"/>
+        </w:pBdr>
+        <w:shd w:fill="auto" w:val="clear"/>
+        <w:spacing w:after="0" w:before="0" w:lineRule="auto"/>
+        <w:rPr/>
+      </w:pPr>
+      <w:r>
+        <w:rPr>
+          <w:rtl w:val="0"/>
+        </w:rPr>
+      </w:r>
+    </w:p>
+    <w:p>
+      <w:pPr>
+        <w:pBdr>
+          <w:top w:space="0" w:sz="0" w:val="nil"/>
+          <w:left w:space="0" w:sz="0" w:val="nil"/>
+          <w:bottom w:space="0" w:sz="0" w:val="nil"/>
+          <w:right w:space="0" w:sz="0" w:val="nil"/>
+          <w:between w:space="0" w:sz="0" w:val="nil"/>
+        </w:pBdr>
+        <w:shd w:fill="auto" w:val="clear"/>
+        <w:spacing w:after="255" w:before="255" w:lineRule="auto"/>
+        <w:rPr>
+          <w:b w:val="1"/>
+        </w:rPr>
+      </w:pPr>
+      <w:r>
+        <w:rPr>
+          <w:b w:val="1"/>
+          <w:rtl w:val="0"/>
+        </w:rPr>
+        <w:t xml:space="preserve">Book, Blog, and Wordpress Sites</w:t>
+      </w:r>
+    </w:p>
+    <w:p>
+      <w:pPr>
+        <w:pBdr>
+          <w:top w:space="0" w:sz="0" w:val="nil"/>
+          <w:left w:space="0" w:sz="0" w:val="nil"/>
+          <w:bottom w:space="0" w:sz="0" w:val="nil"/>
+          <w:right w:space="0" w:sz="0" w:val="nil"/>
+          <w:between w:space="0" w:sz="0" w:val="nil"/>
+        </w:pBdr>
+        <w:shd w:fill="auto" w:val="clear"/>
+        <w:rPr/>
+      </w:pPr>
+      <w:r>
+        <w:rPr>
+          <w:rtl w:val="0"/>
+        </w:rPr>
+        <w:t xml:space="preserve">2015 - present</w:t>
+      </w:r>
+    </w:p>
+    <w:p>
+      <w:pPr>
+        <w:numPr>
+          <w:ilvl w:val="0"/>
+          <w:numId w:val="2"/>
+        </w:numPr>
+        <w:pBdr>
+          <w:top w:space="0" w:sz="0" w:val="nil"/>
+          <w:left w:space="0" w:sz="0" w:val="nil"/>
+          <w:bottom w:space="0" w:sz="0" w:val="nil"/>
+          <w:right w:space="0" w:sz="0" w:val="nil"/>
+          <w:between w:space="0" w:sz="0" w:val="nil"/>
+        </w:pBdr>
+        <w:shd w:fill="auto" w:val="clear"/>
+        <w:ind w:left="600" w:hanging="360"/>
+      </w:pPr>
+      <w:r>
+        <w:rPr>
+          <w:rtl w:val="0"/>
+        </w:rPr>
+        <w:t xml:space="preserve">Author of chapter in peer reviewed book, 'Green Meat?', published by McGill University</w:t>
+      </w:r>
+    </w:p>
+    <w:p>
+      <w:pPr>
+        <w:numPr>
+          <w:ilvl w:val="0"/>
+          <w:numId w:val="2"/>
         </w:numPr>
         <w:pBdr>
           <w:top w:space="0" w:sz="0" w:val="nil"/>
@@ -933,7 +985,7 @@
       <w:pPr>
         <w:numPr>
           <w:ilvl w:val="0"/>
-          <w:numId w:val="1"/>
+          <w:numId w:val="2"/>
         </w:numPr>
         <w:pBdr>
           <w:top w:space="0" w:sz="0" w:val="nil"/>
@@ -972,7 +1024,7 @@
       <w:pPr>
         <w:numPr>
           <w:ilvl w:val="0"/>
-          <w:numId w:val="1"/>
+          <w:numId w:val="2"/>
         </w:numPr>
         <w:pBdr>
           <w:top w:space="0" w:sz="0" w:val="nil"/>
@@ -1341,7 +1393,7 @@
       <w:pPr>
         <w:numPr>
           <w:ilvl w:val="0"/>
-          <w:numId w:val="2"/>
+          <w:numId w:val="3"/>
         </w:numPr>
         <w:pBdr>
           <w:top w:space="0" w:sz="0" w:val="nil"/>
@@ -1364,7 +1416,7 @@
       <w:pPr>
         <w:numPr>
           <w:ilvl w:val="0"/>
-          <w:numId w:val="2"/>
+          <w:numId w:val="3"/>
         </w:numPr>
         <w:pBdr>
           <w:top w:space="0" w:sz="0" w:val="nil"/>
@@ -1387,7 +1439,7 @@
       <w:pPr>
         <w:numPr>
           <w:ilvl w:val="0"/>
-          <w:numId w:val="2"/>
+          <w:numId w:val="3"/>
         </w:numPr>
         <w:pBdr>
           <w:top w:space="0" w:sz="0" w:val="nil"/>
@@ -1410,7 +1462,7 @@
       <w:pPr>
         <w:numPr>
           <w:ilvl w:val="0"/>
-          <w:numId w:val="2"/>
+          <w:numId w:val="3"/>
         </w:numPr>
         <w:pBdr>
           <w:top w:space="0" w:sz="0" w:val="nil"/>
@@ -1433,7 +1485,7 @@
       <w:pPr>
         <w:numPr>
           <w:ilvl w:val="0"/>
-          <w:numId w:val="2"/>
+          <w:numId w:val="3"/>
         </w:numPr>
         <w:pBdr>
           <w:top w:space="0" w:sz="0" w:val="nil"/>
@@ -1456,7 +1508,7 @@
       <w:pPr>
         <w:numPr>
           <w:ilvl w:val="0"/>
-          <w:numId w:val="2"/>
+          <w:numId w:val="3"/>
         </w:numPr>
         <w:pBdr>
           <w:top w:space="0" w:sz="0" w:val="nil"/>
@@ -1548,6 +1600,116 @@
     <w:lvl w:ilvl="0">
       <w:start w:val="1"/>
       <w:numFmt w:val="bullet"/>
+      <w:lvlText w:val="-"/>
+      <w:lvlJc w:val="left"/>
+      <w:pPr>
+        <w:ind w:left="720" w:hanging="360"/>
+      </w:pPr>
+      <w:rPr>
+        <w:u w:val="none"/>
+      </w:rPr>
+    </w:lvl>
+    <w:lvl w:ilvl="1">
+      <w:start w:val="1"/>
+      <w:numFmt w:val="bullet"/>
+      <w:lvlText w:val="-"/>
+      <w:lvlJc w:val="left"/>
+      <w:pPr>
+        <w:ind w:left="1440" w:hanging="360"/>
+      </w:pPr>
+      <w:rPr>
+        <w:u w:val="none"/>
+      </w:rPr>
+    </w:lvl>
+    <w:lvl w:ilvl="2">
+      <w:start w:val="1"/>
+      <w:numFmt w:val="bullet"/>
+      <w:lvlText w:val="-"/>
+      <w:lvlJc w:val="left"/>
+      <w:pPr>
+        <w:ind w:left="2160" w:hanging="360"/>
+      </w:pPr>
+      <w:rPr>
+        <w:u w:val="none"/>
+      </w:rPr>
+    </w:lvl>
+    <w:lvl w:ilvl="3">
+      <w:start w:val="1"/>
+      <w:numFmt w:val="bullet"/>
+      <w:lvlText w:val="-"/>
+      <w:lvlJc w:val="left"/>
+      <w:pPr>
+        <w:ind w:left="2880" w:hanging="360"/>
+      </w:pPr>
+      <w:rPr>
+        <w:u w:val="none"/>
+      </w:rPr>
+    </w:lvl>
+    <w:lvl w:ilvl="4">
+      <w:start w:val="1"/>
+      <w:numFmt w:val="bullet"/>
+      <w:lvlText w:val="-"/>
+      <w:lvlJc w:val="left"/>
+      <w:pPr>
+        <w:ind w:left="3600" w:hanging="360"/>
+      </w:pPr>
+      <w:rPr>
+        <w:u w:val="none"/>
+      </w:rPr>
+    </w:lvl>
+    <w:lvl w:ilvl="5">
+      <w:start w:val="1"/>
+      <w:numFmt w:val="bullet"/>
+      <w:lvlText w:val="-"/>
+      <w:lvlJc w:val="left"/>
+      <w:pPr>
+        <w:ind w:left="4320" w:hanging="360"/>
+      </w:pPr>
+      <w:rPr>
+        <w:u w:val="none"/>
+      </w:rPr>
+    </w:lvl>
+    <w:lvl w:ilvl="6">
+      <w:start w:val="1"/>
+      <w:numFmt w:val="bullet"/>
+      <w:lvlText w:val="-"/>
+      <w:lvlJc w:val="left"/>
+      <w:pPr>
+        <w:ind w:left="5040" w:hanging="360"/>
+      </w:pPr>
+      <w:rPr>
+        <w:u w:val="none"/>
+      </w:rPr>
+    </w:lvl>
+    <w:lvl w:ilvl="7">
+      <w:start w:val="1"/>
+      <w:numFmt w:val="bullet"/>
+      <w:lvlText w:val="-"/>
+      <w:lvlJc w:val="left"/>
+      <w:pPr>
+        <w:ind w:left="5760" w:hanging="360"/>
+      </w:pPr>
+      <w:rPr>
+        <w:u w:val="none"/>
+      </w:rPr>
+    </w:lvl>
+    <w:lvl w:ilvl="8">
+      <w:start w:val="1"/>
+      <w:numFmt w:val="bullet"/>
+      <w:lvlText w:val="-"/>
+      <w:lvlJc w:val="left"/>
+      <w:pPr>
+        <w:ind w:left="6480" w:hanging="360"/>
+      </w:pPr>
+      <w:rPr>
+        <w:u w:val="none"/>
+      </w:rPr>
+    </w:lvl>
+  </w:abstractNum>
+  <w:abstractNum w:abstractNumId="2">
+    <w:lvl w:ilvl="0">
+      <w:start w:val="1"/>
+      <w:numFmt w:val="bullet"/>
       <w:lvlText w:val="●"/>
       <w:lvlJc w:val="left"/>
       <w:pPr>
@@ -1744,7 +1906,7 @@
       </w:rPr>
     </w:lvl>
   </w:abstractNum>
-  <w:abstractNum w:abstractNumId="2">
+  <w:abstractNum w:abstractNumId="3">
     <w:lvl w:ilvl="0">
       <w:start w:val="1"/>
       <w:numFmt w:val="bullet"/>
@@ -1949,6 +2111,9 @@
   </w:num>
   <w:num w:numId="2">
     <w:abstractNumId w:val="2"/>
+  </w:num>
+  <w:num w:numId="3">
+    <w:abstractNumId w:val="3"/>
   </w:num>
 </w:numbering>
 </file>

</xml_diff>